<commit_message>
Syncing doc file, just before final submission
</commit_message>
<xml_diff>
--- a/BSF G2T10/Assignment1/Assignment1_GR2_TEAM10.docx
+++ b/BSF G2T10/Assignment1/Assignment1_GR2_TEAM10.docx
@@ -62,7 +62,7 @@
           <w:r>
             <w:fldChar w:fldCharType="separate"/>
           </w:r>
-          <w:hyperlink w:anchor="_Toc11596244" w:history="1">
+          <w:hyperlink w:anchor="_Toc11597381" w:history="1">
             <w:r>
               <w:rPr>
                 <w:rStyle w:val="Hyperlink"/>
@@ -89,7 +89,7 @@
                 <w:noProof/>
                 <w:webHidden/>
               </w:rPr>
-              <w:instrText xml:space="preserve"> PAGEREF _Toc11596244 \h </w:instrText>
+              <w:instrText xml:space="preserve"> PAGEREF _Toc11597381 \h </w:instrText>
             </w:r>
             <w:r>
               <w:rPr>
@@ -132,7 +132,7 @@
               <w:lang w:val="en-GB" w:eastAsia="en-GB"/>
             </w:rPr>
           </w:pPr>
-          <w:hyperlink w:anchor="_Toc11596245" w:history="1">
+          <w:hyperlink w:anchor="_Toc11597382" w:history="1">
             <w:r>
               <w:rPr>
                 <w:rStyle w:val="Hyperlink"/>
@@ -159,7 +159,7 @@
                 <w:noProof/>
                 <w:webHidden/>
               </w:rPr>
-              <w:instrText xml:space="preserve"> PAGEREF _Toc11596245 \h </w:instrText>
+              <w:instrText xml:space="preserve"> PAGEREF _Toc11597382 \h </w:instrText>
             </w:r>
             <w:r>
               <w:rPr>
@@ -202,7 +202,7 @@
               <w:lang w:val="en-GB" w:eastAsia="en-GB"/>
             </w:rPr>
           </w:pPr>
-          <w:hyperlink w:anchor="_Toc11596246" w:history="1">
+          <w:hyperlink w:anchor="_Toc11597383" w:history="1">
             <w:r>
               <w:rPr>
                 <w:rStyle w:val="Hyperlink"/>
@@ -229,7 +229,7 @@
                 <w:noProof/>
                 <w:webHidden/>
               </w:rPr>
-              <w:instrText xml:space="preserve"> PAGEREF _Toc11596246 \h </w:instrText>
+              <w:instrText xml:space="preserve"> PAGEREF _Toc11597383 \h </w:instrText>
             </w:r>
             <w:r>
               <w:rPr>
@@ -272,7 +272,7 @@
               <w:lang w:val="en-GB" w:eastAsia="en-GB"/>
             </w:rPr>
           </w:pPr>
-          <w:hyperlink w:anchor="_Toc11596247" w:history="1">
+          <w:hyperlink w:anchor="_Toc11597384" w:history="1">
             <w:r>
               <w:rPr>
                 <w:rStyle w:val="Hyperlink"/>
@@ -299,7 +299,7 @@
                 <w:noProof/>
                 <w:webHidden/>
               </w:rPr>
-              <w:instrText xml:space="preserve"> PAGEREF _Toc11596247 \h </w:instrText>
+              <w:instrText xml:space="preserve"> PAGEREF _Toc11597384 \h </w:instrText>
             </w:r>
             <w:r>
               <w:rPr>
@@ -342,7 +342,7 @@
               <w:lang w:val="en-GB" w:eastAsia="en-GB"/>
             </w:rPr>
           </w:pPr>
-          <w:hyperlink w:anchor="_Toc11596248" w:history="1">
+          <w:hyperlink w:anchor="_Toc11597385" w:history="1">
             <w:r>
               <w:rPr>
                 <w:rStyle w:val="Hyperlink"/>
@@ -369,7 +369,7 @@
                 <w:noProof/>
                 <w:webHidden/>
               </w:rPr>
-              <w:instrText xml:space="preserve"> PAGEREF _Toc11596248 \h </w:instrText>
+              <w:instrText xml:space="preserve"> PAGEREF _Toc11597385 \h </w:instrText>
             </w:r>
             <w:r>
               <w:rPr>
@@ -412,7 +412,7 @@
               <w:lang w:val="en-GB" w:eastAsia="en-GB"/>
             </w:rPr>
           </w:pPr>
-          <w:hyperlink w:anchor="_Toc11596249" w:history="1">
+          <w:hyperlink w:anchor="_Toc11597386" w:history="1">
             <w:r>
               <w:rPr>
                 <w:rStyle w:val="Hyperlink"/>
@@ -439,7 +439,7 @@
                 <w:noProof/>
                 <w:webHidden/>
               </w:rPr>
-              <w:instrText xml:space="preserve"> PAGEREF _Toc11596249 \h </w:instrText>
+              <w:instrText xml:space="preserve"> PAGEREF _Toc11597386 \h </w:instrText>
             </w:r>
             <w:r>
               <w:rPr>
@@ -482,7 +482,7 @@
               <w:lang w:val="en-GB" w:eastAsia="en-GB"/>
             </w:rPr>
           </w:pPr>
-          <w:hyperlink w:anchor="_Toc11596250" w:history="1">
+          <w:hyperlink w:anchor="_Toc11597387" w:history="1">
             <w:r>
               <w:rPr>
                 <w:rStyle w:val="Hyperlink"/>
@@ -509,7 +509,7 @@
                 <w:noProof/>
                 <w:webHidden/>
               </w:rPr>
-              <w:instrText xml:space="preserve"> PAGEREF _Toc11596250 \h </w:instrText>
+              <w:instrText xml:space="preserve"> PAGEREF _Toc11597387 \h </w:instrText>
             </w:r>
             <w:r>
               <w:rPr>
@@ -552,7 +552,7 @@
               <w:lang w:val="en-GB" w:eastAsia="en-GB"/>
             </w:rPr>
           </w:pPr>
-          <w:hyperlink w:anchor="_Toc11596251" w:history="1">
+          <w:hyperlink w:anchor="_Toc11597388" w:history="1">
             <w:r>
               <w:rPr>
                 <w:rStyle w:val="Hyperlink"/>
@@ -579,7 +579,7 @@
                 <w:noProof/>
                 <w:webHidden/>
               </w:rPr>
-              <w:instrText xml:space="preserve"> PAGEREF _Toc11596251 \h </w:instrText>
+              <w:instrText xml:space="preserve"> PAGEREF _Toc11597388 \h </w:instrText>
             </w:r>
             <w:r>
               <w:rPr>
@@ -622,7 +622,7 @@
               <w:lang w:val="en-GB" w:eastAsia="en-GB"/>
             </w:rPr>
           </w:pPr>
-          <w:hyperlink w:anchor="_Toc11596252" w:history="1">
+          <w:hyperlink w:anchor="_Toc11597389" w:history="1">
             <w:r>
               <w:rPr>
                 <w:rStyle w:val="Hyperlink"/>
@@ -649,7 +649,219 @@
                 <w:noProof/>
                 <w:webHidden/>
               </w:rPr>
-              <w:instrText xml:space="preserve"> PAGEREF _Toc11596252 \h </w:instrText>
+              <w:instrText xml:space="preserve"> PAGEREF _Toc11597389 \h </w:instrText>
+            </w:r>
+            <w:r>
+              <w:rPr>
+                <w:noProof/>
+                <w:webHidden/>
+              </w:rPr>
+            </w:r>
+            <w:r>
+              <w:rPr>
+                <w:noProof/>
+                <w:webHidden/>
+              </w:rPr>
+              <w:fldChar w:fldCharType="separate"/>
+            </w:r>
+            <w:r>
+              <w:rPr>
+                <w:noProof/>
+                <w:webHidden/>
+              </w:rPr>
+              <w:t>3</w:t>
+            </w:r>
+            <w:r>
+              <w:rPr>
+                <w:noProof/>
+                <w:webHidden/>
+              </w:rPr>
+              <w:fldChar w:fldCharType="end"/>
+            </w:r>
+          </w:hyperlink>
+          <w:bookmarkStart w:id="0" w:name="_GoBack"/>
+          <w:bookmarkEnd w:id="0"/>
+        </w:p>
+        <w:p>
+          <w:pPr>
+            <w:pStyle w:val="TOC1"/>
+            <w:tabs>
+              <w:tab w:val="right" w:leader="dot" w:pos="9016"/>
+            </w:tabs>
+            <w:rPr>
+              <w:rFonts w:eastAsiaTheme="minorEastAsia"/>
+              <w:noProof/>
+              <w:lang w:val="en-GB" w:eastAsia="en-GB"/>
+            </w:rPr>
+          </w:pPr>
+          <w:hyperlink w:anchor="_Toc11597390" w:history="1">
+            <w:r>
+              <w:rPr>
+                <w:rStyle w:val="Hyperlink"/>
+                <w:noProof/>
+              </w:rPr>
+              <w:t>Question 4</w:t>
+            </w:r>
+            <w:r>
+              <w:rPr>
+                <w:noProof/>
+                <w:webHidden/>
+              </w:rPr>
+              <w:tab/>
+            </w:r>
+            <w:r>
+              <w:rPr>
+                <w:noProof/>
+                <w:webHidden/>
+              </w:rPr>
+              <w:fldChar w:fldCharType="begin"/>
+            </w:r>
+            <w:r>
+              <w:rPr>
+                <w:noProof/>
+                <w:webHidden/>
+              </w:rPr>
+              <w:instrText xml:space="preserve"> PAGEREF _Toc11597390 \h </w:instrText>
+            </w:r>
+            <w:r>
+              <w:rPr>
+                <w:noProof/>
+                <w:webHidden/>
+              </w:rPr>
+            </w:r>
+            <w:r>
+              <w:rPr>
+                <w:noProof/>
+                <w:webHidden/>
+              </w:rPr>
+              <w:fldChar w:fldCharType="separate"/>
+            </w:r>
+            <w:r>
+              <w:rPr>
+                <w:noProof/>
+                <w:webHidden/>
+              </w:rPr>
+              <w:t>3</w:t>
+            </w:r>
+            <w:r>
+              <w:rPr>
+                <w:noProof/>
+                <w:webHidden/>
+              </w:rPr>
+              <w:fldChar w:fldCharType="end"/>
+            </w:r>
+          </w:hyperlink>
+        </w:p>
+        <w:p>
+          <w:pPr>
+            <w:pStyle w:val="TOC2"/>
+            <w:tabs>
+              <w:tab w:val="right" w:leader="dot" w:pos="9016"/>
+            </w:tabs>
+            <w:rPr>
+              <w:rFonts w:eastAsiaTheme="minorEastAsia"/>
+              <w:noProof/>
+              <w:lang w:val="en-GB" w:eastAsia="en-GB"/>
+            </w:rPr>
+          </w:pPr>
+          <w:hyperlink w:anchor="_Toc11597391" w:history="1">
+            <w:r>
+              <w:rPr>
+                <w:rStyle w:val="Hyperlink"/>
+                <w:noProof/>
+              </w:rPr>
+              <w:t>R Command:</w:t>
+            </w:r>
+            <w:r>
+              <w:rPr>
+                <w:noProof/>
+                <w:webHidden/>
+              </w:rPr>
+              <w:tab/>
+            </w:r>
+            <w:r>
+              <w:rPr>
+                <w:noProof/>
+                <w:webHidden/>
+              </w:rPr>
+              <w:fldChar w:fldCharType="begin"/>
+            </w:r>
+            <w:r>
+              <w:rPr>
+                <w:noProof/>
+                <w:webHidden/>
+              </w:rPr>
+              <w:instrText xml:space="preserve"> PAGEREF _Toc11597391 \h </w:instrText>
+            </w:r>
+            <w:r>
+              <w:rPr>
+                <w:noProof/>
+                <w:webHidden/>
+              </w:rPr>
+            </w:r>
+            <w:r>
+              <w:rPr>
+                <w:noProof/>
+                <w:webHidden/>
+              </w:rPr>
+              <w:fldChar w:fldCharType="separate"/>
+            </w:r>
+            <w:r>
+              <w:rPr>
+                <w:noProof/>
+                <w:webHidden/>
+              </w:rPr>
+              <w:t>3</w:t>
+            </w:r>
+            <w:r>
+              <w:rPr>
+                <w:noProof/>
+                <w:webHidden/>
+              </w:rPr>
+              <w:fldChar w:fldCharType="end"/>
+            </w:r>
+          </w:hyperlink>
+        </w:p>
+        <w:p>
+          <w:pPr>
+            <w:pStyle w:val="TOC2"/>
+            <w:tabs>
+              <w:tab w:val="right" w:leader="dot" w:pos="9016"/>
+            </w:tabs>
+            <w:rPr>
+              <w:rFonts w:eastAsiaTheme="minorEastAsia"/>
+              <w:noProof/>
+              <w:lang w:val="en-GB" w:eastAsia="en-GB"/>
+            </w:rPr>
+          </w:pPr>
+          <w:hyperlink w:anchor="_Toc11597392" w:history="1">
+            <w:r>
+              <w:rPr>
+                <w:rStyle w:val="Hyperlink"/>
+                <w:noProof/>
+              </w:rPr>
+              <w:t>R output:</w:t>
+            </w:r>
+            <w:r>
+              <w:rPr>
+                <w:noProof/>
+                <w:webHidden/>
+              </w:rPr>
+              <w:tab/>
+            </w:r>
+            <w:r>
+              <w:rPr>
+                <w:noProof/>
+                <w:webHidden/>
+              </w:rPr>
+              <w:fldChar w:fldCharType="begin"/>
+            </w:r>
+            <w:r>
+              <w:rPr>
+                <w:noProof/>
+                <w:webHidden/>
+              </w:rPr>
+              <w:instrText xml:space="preserve"> PAGEREF _Toc11597392 \h </w:instrText>
             </w:r>
             <w:r>
               <w:rPr>
@@ -692,13 +904,13 @@
               <w:lang w:val="en-GB" w:eastAsia="en-GB"/>
             </w:rPr>
           </w:pPr>
-          <w:hyperlink w:anchor="_Toc11596253" w:history="1">
+          <w:hyperlink w:anchor="_Toc11597393" w:history="1">
             <w:r>
               <w:rPr>
                 <w:rStyle w:val="Hyperlink"/>
                 <w:noProof/>
               </w:rPr>
-              <w:t>Question 4</w:t>
+              <w:t>Question 5</w:t>
             </w:r>
             <w:r>
               <w:rPr>
@@ -719,7 +931,7 @@
                 <w:noProof/>
                 <w:webHidden/>
               </w:rPr>
-              <w:instrText xml:space="preserve"> PAGEREF _Toc11596253 \h </w:instrText>
+              <w:instrText xml:space="preserve"> PAGEREF _Toc11597393 \h </w:instrText>
             </w:r>
             <w:r>
               <w:rPr>
@@ -762,7 +974,7 @@
               <w:lang w:val="en-GB" w:eastAsia="en-GB"/>
             </w:rPr>
           </w:pPr>
-          <w:hyperlink w:anchor="_Toc11596254" w:history="1">
+          <w:hyperlink w:anchor="_Toc11597394" w:history="1">
             <w:r>
               <w:rPr>
                 <w:rStyle w:val="Hyperlink"/>
@@ -789,7 +1001,7 @@
                 <w:noProof/>
                 <w:webHidden/>
               </w:rPr>
-              <w:instrText xml:space="preserve"> PAGEREF _Toc11596254 \h </w:instrText>
+              <w:instrText xml:space="preserve"> PAGEREF _Toc11597394 \h </w:instrText>
             </w:r>
             <w:r>
               <w:rPr>
@@ -832,7 +1044,7 @@
               <w:lang w:val="en-GB" w:eastAsia="en-GB"/>
             </w:rPr>
           </w:pPr>
-          <w:hyperlink w:anchor="_Toc11596255" w:history="1">
+          <w:hyperlink w:anchor="_Toc11597395" w:history="1">
             <w:r>
               <w:rPr>
                 <w:rStyle w:val="Hyperlink"/>
@@ -859,7 +1071,7 @@
                 <w:noProof/>
                 <w:webHidden/>
               </w:rPr>
-              <w:instrText xml:space="preserve"> PAGEREF _Toc11596255 \h </w:instrText>
+              <w:instrText xml:space="preserve"> PAGEREF _Toc11597395 \h </w:instrText>
             </w:r>
             <w:r>
               <w:rPr>
@@ -879,7 +1091,7 @@
                 <w:noProof/>
                 <w:webHidden/>
               </w:rPr>
-              <w:t>3</w:t>
+              <w:t>4</w:t>
             </w:r>
             <w:r>
               <w:rPr>
@@ -902,13 +1114,13 @@
               <w:lang w:val="en-GB" w:eastAsia="en-GB"/>
             </w:rPr>
           </w:pPr>
-          <w:hyperlink w:anchor="_Toc11596256" w:history="1">
+          <w:hyperlink w:anchor="_Toc11597396" w:history="1">
             <w:r>
               <w:rPr>
                 <w:rStyle w:val="Hyperlink"/>
                 <w:noProof/>
               </w:rPr>
-              <w:t>Question 5</w:t>
+              <w:t>Question 6</w:t>
             </w:r>
             <w:r>
               <w:rPr>
@@ -929,7 +1141,7 @@
                 <w:noProof/>
                 <w:webHidden/>
               </w:rPr>
-              <w:instrText xml:space="preserve"> PAGEREF _Toc11596256 \h </w:instrText>
+              <w:instrText xml:space="preserve"> PAGEREF _Toc11597396 \h </w:instrText>
             </w:r>
             <w:r>
               <w:rPr>
@@ -949,7 +1161,7 @@
                 <w:noProof/>
                 <w:webHidden/>
               </w:rPr>
-              <w:t>3</w:t>
+              <w:t>4</w:t>
             </w:r>
             <w:r>
               <w:rPr>
@@ -972,7 +1184,7 @@
               <w:lang w:val="en-GB" w:eastAsia="en-GB"/>
             </w:rPr>
           </w:pPr>
-          <w:hyperlink w:anchor="_Toc11596257" w:history="1">
+          <w:hyperlink w:anchor="_Toc11597397" w:history="1">
             <w:r>
               <w:rPr>
                 <w:rStyle w:val="Hyperlink"/>
@@ -999,7 +1211,7 @@
                 <w:noProof/>
                 <w:webHidden/>
               </w:rPr>
-              <w:instrText xml:space="preserve"> PAGEREF _Toc11596257 \h </w:instrText>
+              <w:instrText xml:space="preserve"> PAGEREF _Toc11597397 \h </w:instrText>
             </w:r>
             <w:r>
               <w:rPr>
@@ -1019,7 +1231,7 @@
                 <w:noProof/>
                 <w:webHidden/>
               </w:rPr>
-              <w:t>3</w:t>
+              <w:t>4</w:t>
             </w:r>
             <w:r>
               <w:rPr>
@@ -1042,7 +1254,7 @@
               <w:lang w:val="en-GB" w:eastAsia="en-GB"/>
             </w:rPr>
           </w:pPr>
-          <w:hyperlink w:anchor="_Toc11596258" w:history="1">
+          <w:hyperlink w:anchor="_Toc11597398" w:history="1">
             <w:r>
               <w:rPr>
                 <w:rStyle w:val="Hyperlink"/>
@@ -1069,7 +1281,7 @@
                 <w:noProof/>
                 <w:webHidden/>
               </w:rPr>
-              <w:instrText xml:space="preserve"> PAGEREF _Toc11596258 \h </w:instrText>
+              <w:instrText xml:space="preserve"> PAGEREF _Toc11597398 \h </w:instrText>
             </w:r>
             <w:r>
               <w:rPr>
@@ -1112,13 +1324,13 @@
               <w:lang w:val="en-GB" w:eastAsia="en-GB"/>
             </w:rPr>
           </w:pPr>
-          <w:hyperlink w:anchor="_Toc11596259" w:history="1">
+          <w:hyperlink w:anchor="_Toc11597399" w:history="1">
             <w:r>
               <w:rPr>
                 <w:rStyle w:val="Hyperlink"/>
                 <w:noProof/>
               </w:rPr>
-              <w:t>Question 6</w:t>
+              <w:t>Question 7</w:t>
             </w:r>
             <w:r>
               <w:rPr>
@@ -1139,7 +1351,7 @@
                 <w:noProof/>
                 <w:webHidden/>
               </w:rPr>
-              <w:instrText xml:space="preserve"> PAGEREF _Toc11596259 \h </w:instrText>
+              <w:instrText xml:space="preserve"> PAGEREF _Toc11597399 \h </w:instrText>
             </w:r>
             <w:r>
               <w:rPr>
@@ -1182,7 +1394,7 @@
               <w:lang w:val="en-GB" w:eastAsia="en-GB"/>
             </w:rPr>
           </w:pPr>
-          <w:hyperlink w:anchor="_Toc11596260" w:history="1">
+          <w:hyperlink w:anchor="_Toc11597400" w:history="1">
             <w:r>
               <w:rPr>
                 <w:rStyle w:val="Hyperlink"/>
@@ -1209,7 +1421,7 @@
                 <w:noProof/>
                 <w:webHidden/>
               </w:rPr>
-              <w:instrText xml:space="preserve"> PAGEREF _Toc11596260 \h </w:instrText>
+              <w:instrText xml:space="preserve"> PAGEREF _Toc11597400 \h </w:instrText>
             </w:r>
             <w:r>
               <w:rPr>
@@ -1252,7 +1464,7 @@
               <w:lang w:val="en-GB" w:eastAsia="en-GB"/>
             </w:rPr>
           </w:pPr>
-          <w:hyperlink w:anchor="_Toc11596261" w:history="1">
+          <w:hyperlink w:anchor="_Toc11597401" w:history="1">
             <w:r>
               <w:rPr>
                 <w:rStyle w:val="Hyperlink"/>
@@ -1279,7 +1491,7 @@
                 <w:noProof/>
                 <w:webHidden/>
               </w:rPr>
-              <w:instrText xml:space="preserve"> PAGEREF _Toc11596261 \h </w:instrText>
+              <w:instrText xml:space="preserve"> PAGEREF _Toc11597401 \h </w:instrText>
             </w:r>
             <w:r>
               <w:rPr>
@@ -1322,13 +1534,13 @@
               <w:lang w:val="en-GB" w:eastAsia="en-GB"/>
             </w:rPr>
           </w:pPr>
-          <w:hyperlink w:anchor="_Toc11596262" w:history="1">
+          <w:hyperlink w:anchor="_Toc11597402" w:history="1">
             <w:r>
               <w:rPr>
                 <w:rStyle w:val="Hyperlink"/>
                 <w:noProof/>
               </w:rPr>
-              <w:t>Question 7</w:t>
+              <w:t>Question 8</w:t>
             </w:r>
             <w:r>
               <w:rPr>
@@ -1349,7 +1561,7 @@
                 <w:noProof/>
                 <w:webHidden/>
               </w:rPr>
-              <w:instrText xml:space="preserve"> PAGEREF _Toc11596262 \h </w:instrText>
+              <w:instrText xml:space="preserve"> PAGEREF _Toc11597402 \h </w:instrText>
             </w:r>
             <w:r>
               <w:rPr>
@@ -1369,7 +1581,7 @@
                 <w:noProof/>
                 <w:webHidden/>
               </w:rPr>
-              <w:t>4</w:t>
+              <w:t>5</w:t>
             </w:r>
             <w:r>
               <w:rPr>
@@ -1392,7 +1604,7 @@
               <w:lang w:val="en-GB" w:eastAsia="en-GB"/>
             </w:rPr>
           </w:pPr>
-          <w:hyperlink w:anchor="_Toc11596263" w:history="1">
+          <w:hyperlink w:anchor="_Toc11597403" w:history="1">
             <w:r>
               <w:rPr>
                 <w:rStyle w:val="Hyperlink"/>
@@ -1419,7 +1631,7 @@
                 <w:noProof/>
                 <w:webHidden/>
               </w:rPr>
-              <w:instrText xml:space="preserve"> PAGEREF _Toc11596263 \h </w:instrText>
+              <w:instrText xml:space="preserve"> PAGEREF _Toc11597403 \h </w:instrText>
             </w:r>
             <w:r>
               <w:rPr>
@@ -1439,7 +1651,7 @@
                 <w:noProof/>
                 <w:webHidden/>
               </w:rPr>
-              <w:t>4</w:t>
+              <w:t>5</w:t>
             </w:r>
             <w:r>
               <w:rPr>
@@ -1462,7 +1674,7 @@
               <w:lang w:val="en-GB" w:eastAsia="en-GB"/>
             </w:rPr>
           </w:pPr>
-          <w:hyperlink w:anchor="_Toc11596264" w:history="1">
+          <w:hyperlink w:anchor="_Toc11597404" w:history="1">
             <w:r>
               <w:rPr>
                 <w:rStyle w:val="Hyperlink"/>
@@ -1489,7 +1701,7 @@
                 <w:noProof/>
                 <w:webHidden/>
               </w:rPr>
-              <w:instrText xml:space="preserve"> PAGEREF _Toc11596264 \h </w:instrText>
+              <w:instrText xml:space="preserve"> PAGEREF _Toc11597404 \h </w:instrText>
             </w:r>
             <w:r>
               <w:rPr>
@@ -1509,7 +1721,7 @@
                 <w:noProof/>
                 <w:webHidden/>
               </w:rPr>
-              <w:t>4</w:t>
+              <w:t>5</w:t>
             </w:r>
             <w:r>
               <w:rPr>
@@ -1532,13 +1744,13 @@
               <w:lang w:val="en-GB" w:eastAsia="en-GB"/>
             </w:rPr>
           </w:pPr>
-          <w:hyperlink w:anchor="_Toc11596265" w:history="1">
+          <w:hyperlink w:anchor="_Toc11597405" w:history="1">
             <w:r>
               <w:rPr>
                 <w:rStyle w:val="Hyperlink"/>
                 <w:noProof/>
               </w:rPr>
-              <w:t>Question 8</w:t>
+              <w:t>Question 9</w:t>
             </w:r>
             <w:r>
               <w:rPr>
@@ -1559,7 +1771,7 @@
                 <w:noProof/>
                 <w:webHidden/>
               </w:rPr>
-              <w:instrText xml:space="preserve"> PAGEREF _Toc11596265 \h </w:instrText>
+              <w:instrText xml:space="preserve"> PAGEREF _Toc11597405 \h </w:instrText>
             </w:r>
             <w:r>
               <w:rPr>
@@ -1579,7 +1791,7 @@
                 <w:noProof/>
                 <w:webHidden/>
               </w:rPr>
-              <w:t>5</w:t>
+              <w:t>6</w:t>
             </w:r>
             <w:r>
               <w:rPr>
@@ -1602,7 +1814,7 @@
               <w:lang w:val="en-GB" w:eastAsia="en-GB"/>
             </w:rPr>
           </w:pPr>
-          <w:hyperlink w:anchor="_Toc11596266" w:history="1">
+          <w:hyperlink w:anchor="_Toc11597406" w:history="1">
             <w:r>
               <w:rPr>
                 <w:rStyle w:val="Hyperlink"/>
@@ -1629,7 +1841,7 @@
                 <w:noProof/>
                 <w:webHidden/>
               </w:rPr>
-              <w:instrText xml:space="preserve"> PAGEREF _Toc11596266 \h </w:instrText>
+              <w:instrText xml:space="preserve"> PAGEREF _Toc11597406 \h </w:instrText>
             </w:r>
             <w:r>
               <w:rPr>
@@ -1649,7 +1861,7 @@
                 <w:noProof/>
                 <w:webHidden/>
               </w:rPr>
-              <w:t>5</w:t>
+              <w:t>6</w:t>
             </w:r>
             <w:r>
               <w:rPr>
@@ -1672,7 +1884,7 @@
               <w:lang w:val="en-GB" w:eastAsia="en-GB"/>
             </w:rPr>
           </w:pPr>
-          <w:hyperlink w:anchor="_Toc11596267" w:history="1">
+          <w:hyperlink w:anchor="_Toc11597407" w:history="1">
             <w:r>
               <w:rPr>
                 <w:rStyle w:val="Hyperlink"/>
@@ -1699,7 +1911,7 @@
                 <w:noProof/>
                 <w:webHidden/>
               </w:rPr>
-              <w:instrText xml:space="preserve"> PAGEREF _Toc11596267 \h </w:instrText>
+              <w:instrText xml:space="preserve"> PAGEREF _Toc11597407 \h </w:instrText>
             </w:r>
             <w:r>
               <w:rPr>
@@ -1719,7 +1931,7 @@
                 <w:noProof/>
                 <w:webHidden/>
               </w:rPr>
-              <w:t>5</w:t>
+              <w:t>6</w:t>
             </w:r>
             <w:r>
               <w:rPr>
@@ -1742,13 +1954,13 @@
               <w:lang w:val="en-GB" w:eastAsia="en-GB"/>
             </w:rPr>
           </w:pPr>
-          <w:hyperlink w:anchor="_Toc11596268" w:history="1">
+          <w:hyperlink w:anchor="_Toc11597408" w:history="1">
             <w:r>
               <w:rPr>
                 <w:rStyle w:val="Hyperlink"/>
                 <w:noProof/>
               </w:rPr>
-              <w:t>Question 9</w:t>
+              <w:t>Question 10</w:t>
             </w:r>
             <w:r>
               <w:rPr>
@@ -1769,7 +1981,7 @@
                 <w:noProof/>
                 <w:webHidden/>
               </w:rPr>
-              <w:instrText xml:space="preserve"> PAGEREF _Toc11596268 \h </w:instrText>
+              <w:instrText xml:space="preserve"> PAGEREF _Toc11597408 \h </w:instrText>
             </w:r>
             <w:r>
               <w:rPr>
@@ -1789,7 +2001,7 @@
                 <w:noProof/>
                 <w:webHidden/>
               </w:rPr>
-              <w:t>6</w:t>
+              <w:t>7</w:t>
             </w:r>
             <w:r>
               <w:rPr>
@@ -1812,7 +2024,7 @@
               <w:lang w:val="en-GB" w:eastAsia="en-GB"/>
             </w:rPr>
           </w:pPr>
-          <w:hyperlink w:anchor="_Toc11596269" w:history="1">
+          <w:hyperlink w:anchor="_Toc11597409" w:history="1">
             <w:r>
               <w:rPr>
                 <w:rStyle w:val="Hyperlink"/>
@@ -1839,7 +2051,7 @@
                 <w:noProof/>
                 <w:webHidden/>
               </w:rPr>
-              <w:instrText xml:space="preserve"> PAGEREF _Toc11596269 \h </w:instrText>
+              <w:instrText xml:space="preserve"> PAGEREF _Toc11597409 \h </w:instrText>
             </w:r>
             <w:r>
               <w:rPr>
@@ -1859,7 +2071,7 @@
                 <w:noProof/>
                 <w:webHidden/>
               </w:rPr>
-              <w:t>6</w:t>
+              <w:t>7</w:t>
             </w:r>
             <w:r>
               <w:rPr>
@@ -1882,7 +2094,7 @@
               <w:lang w:val="en-GB" w:eastAsia="en-GB"/>
             </w:rPr>
           </w:pPr>
-          <w:hyperlink w:anchor="_Toc11596270" w:history="1">
+          <w:hyperlink w:anchor="_Toc11597410" w:history="1">
             <w:r>
               <w:rPr>
                 <w:rStyle w:val="Hyperlink"/>
@@ -1909,77 +2121,7 @@
                 <w:noProof/>
                 <w:webHidden/>
               </w:rPr>
-              <w:instrText xml:space="preserve"> PAGEREF _Toc11596270 \h </w:instrText>
-            </w:r>
-            <w:r>
-              <w:rPr>
-                <w:noProof/>
-                <w:webHidden/>
-              </w:rPr>
-            </w:r>
-            <w:r>
-              <w:rPr>
-                <w:noProof/>
-                <w:webHidden/>
-              </w:rPr>
-              <w:fldChar w:fldCharType="separate"/>
-            </w:r>
-            <w:r>
-              <w:rPr>
-                <w:noProof/>
-                <w:webHidden/>
-              </w:rPr>
-              <w:t>6</w:t>
-            </w:r>
-            <w:r>
-              <w:rPr>
-                <w:noProof/>
-                <w:webHidden/>
-              </w:rPr>
-              <w:fldChar w:fldCharType="end"/>
-            </w:r>
-          </w:hyperlink>
-        </w:p>
-        <w:p>
-          <w:pPr>
-            <w:pStyle w:val="TOC1"/>
-            <w:tabs>
-              <w:tab w:val="right" w:leader="dot" w:pos="9016"/>
-            </w:tabs>
-            <w:rPr>
-              <w:rFonts w:eastAsiaTheme="minorEastAsia"/>
-              <w:noProof/>
-              <w:lang w:val="en-GB" w:eastAsia="en-GB"/>
-            </w:rPr>
-          </w:pPr>
-          <w:hyperlink w:anchor="_Toc11596271" w:history="1">
-            <w:r>
-              <w:rPr>
-                <w:rStyle w:val="Hyperlink"/>
-                <w:noProof/>
-              </w:rPr>
-              <w:t>Question 10</w:t>
-            </w:r>
-            <w:r>
-              <w:rPr>
-                <w:noProof/>
-                <w:webHidden/>
-              </w:rPr>
-              <w:tab/>
-            </w:r>
-            <w:r>
-              <w:rPr>
-                <w:noProof/>
-                <w:webHidden/>
-              </w:rPr>
-              <w:fldChar w:fldCharType="begin"/>
-            </w:r>
-            <w:r>
-              <w:rPr>
-                <w:noProof/>
-                <w:webHidden/>
-              </w:rPr>
-              <w:instrText xml:space="preserve"> PAGEREF _Toc11596271 \h </w:instrText>
+              <w:instrText xml:space="preserve"> PAGEREF _Toc11597410 \h </w:instrText>
             </w:r>
             <w:r>
               <w:rPr>
@@ -2022,13 +2164,13 @@
               <w:lang w:val="en-GB" w:eastAsia="en-GB"/>
             </w:rPr>
           </w:pPr>
-          <w:hyperlink w:anchor="_Toc11596272" w:history="1">
+          <w:hyperlink w:anchor="_Toc11597411" w:history="1">
             <w:r>
               <w:rPr>
                 <w:rStyle w:val="Hyperlink"/>
                 <w:noProof/>
               </w:rPr>
-              <w:t>R Command:</w:t>
+              <w:t>Subjective arguments:</w:t>
             </w:r>
             <w:r>
               <w:rPr>
@@ -2049,147 +2191,7 @@
                 <w:noProof/>
                 <w:webHidden/>
               </w:rPr>
-              <w:instrText xml:space="preserve"> PAGEREF _Toc11596272 \h </w:instrText>
-            </w:r>
-            <w:r>
-              <w:rPr>
-                <w:noProof/>
-                <w:webHidden/>
-              </w:rPr>
-            </w:r>
-            <w:r>
-              <w:rPr>
-                <w:noProof/>
-                <w:webHidden/>
-              </w:rPr>
-              <w:fldChar w:fldCharType="separate"/>
-            </w:r>
-            <w:r>
-              <w:rPr>
-                <w:noProof/>
-                <w:webHidden/>
-              </w:rPr>
-              <w:t>7</w:t>
-            </w:r>
-            <w:r>
-              <w:rPr>
-                <w:noProof/>
-                <w:webHidden/>
-              </w:rPr>
-              <w:fldChar w:fldCharType="end"/>
-            </w:r>
-          </w:hyperlink>
-        </w:p>
-        <w:p>
-          <w:pPr>
-            <w:pStyle w:val="TOC2"/>
-            <w:tabs>
-              <w:tab w:val="right" w:leader="dot" w:pos="9016"/>
-            </w:tabs>
-            <w:rPr>
-              <w:rFonts w:eastAsiaTheme="minorEastAsia"/>
-              <w:noProof/>
-              <w:lang w:val="en-GB" w:eastAsia="en-GB"/>
-            </w:rPr>
-          </w:pPr>
-          <w:hyperlink w:anchor="_Toc11596273" w:history="1">
-            <w:r>
-              <w:rPr>
-                <w:rStyle w:val="Hyperlink"/>
-                <w:noProof/>
-              </w:rPr>
-              <w:t>R output:</w:t>
-            </w:r>
-            <w:r>
-              <w:rPr>
-                <w:noProof/>
-                <w:webHidden/>
-              </w:rPr>
-              <w:tab/>
-            </w:r>
-            <w:r>
-              <w:rPr>
-                <w:noProof/>
-                <w:webHidden/>
-              </w:rPr>
-              <w:fldChar w:fldCharType="begin"/>
-            </w:r>
-            <w:r>
-              <w:rPr>
-                <w:noProof/>
-                <w:webHidden/>
-              </w:rPr>
-              <w:instrText xml:space="preserve"> PAGEREF _Toc11596273 \h </w:instrText>
-            </w:r>
-            <w:r>
-              <w:rPr>
-                <w:noProof/>
-                <w:webHidden/>
-              </w:rPr>
-            </w:r>
-            <w:r>
-              <w:rPr>
-                <w:noProof/>
-                <w:webHidden/>
-              </w:rPr>
-              <w:fldChar w:fldCharType="separate"/>
-            </w:r>
-            <w:r>
-              <w:rPr>
-                <w:noProof/>
-                <w:webHidden/>
-              </w:rPr>
-              <w:t>7</w:t>
-            </w:r>
-            <w:r>
-              <w:rPr>
-                <w:noProof/>
-                <w:webHidden/>
-              </w:rPr>
-              <w:fldChar w:fldCharType="end"/>
-            </w:r>
-          </w:hyperlink>
-        </w:p>
-        <w:p>
-          <w:pPr>
-            <w:pStyle w:val="TOC2"/>
-            <w:tabs>
-              <w:tab w:val="right" w:leader="dot" w:pos="9016"/>
-            </w:tabs>
-            <w:rPr>
-              <w:rFonts w:eastAsiaTheme="minorEastAsia"/>
-              <w:noProof/>
-              <w:lang w:val="en-GB" w:eastAsia="en-GB"/>
-            </w:rPr>
-          </w:pPr>
-          <w:hyperlink w:anchor="_Toc11596274" w:history="1">
-            <w:r>
-              <w:rPr>
-                <w:rStyle w:val="Hyperlink"/>
-                <w:noProof/>
-              </w:rPr>
-              <w:t>Subjective arguments:</w:t>
-            </w:r>
-            <w:r>
-              <w:rPr>
-                <w:noProof/>
-                <w:webHidden/>
-              </w:rPr>
-              <w:tab/>
-            </w:r>
-            <w:r>
-              <w:rPr>
-                <w:noProof/>
-                <w:webHidden/>
-              </w:rPr>
-              <w:fldChar w:fldCharType="begin"/>
-            </w:r>
-            <w:r>
-              <w:rPr>
-                <w:noProof/>
-                <w:webHidden/>
-              </w:rPr>
-              <w:instrText xml:space="preserve"> PAGEREF _Toc11596274 \h </w:instrText>
+              <w:instrText xml:space="preserve"> PAGEREF _Toc11597411 \h </w:instrText>
             </w:r>
             <w:r>
               <w:rPr>
@@ -2247,7 +2249,7 @@
       <w:pPr>
         <w:pStyle w:val="Heading1"/>
       </w:pPr>
-      <w:bookmarkStart w:id="0" w:name="_Toc11596244"/>
+      <w:bookmarkStart w:id="1" w:name="_Toc11597381"/>
       <w:r>
         <w:lastRenderedPageBreak/>
         <w:t>Q</w:t>
@@ -2255,17 +2257,17 @@
       <w:r>
         <w:t>uestion 1</w:t>
       </w:r>
-      <w:bookmarkEnd w:id="0"/>
+      <w:bookmarkEnd w:id="1"/>
     </w:p>
     <w:p>
       <w:pPr>
         <w:pStyle w:val="Heading2"/>
       </w:pPr>
-      <w:bookmarkStart w:id="1" w:name="_Toc11596245"/>
+      <w:bookmarkStart w:id="2" w:name="_Toc11597382"/>
       <w:r>
         <w:t>R Command:</w:t>
       </w:r>
-      <w:bookmarkEnd w:id="1"/>
+      <w:bookmarkEnd w:id="2"/>
     </w:p>
     <w:p>
       <w:pPr>
@@ -2372,11 +2374,11 @@
       <w:pPr>
         <w:pStyle w:val="Heading2"/>
       </w:pPr>
-      <w:bookmarkStart w:id="2" w:name="_Toc11596246"/>
+      <w:bookmarkStart w:id="3" w:name="_Toc11597383"/>
       <w:r>
         <w:t>R output:</w:t>
       </w:r>
-      <w:bookmarkEnd w:id="2"/>
+      <w:bookmarkEnd w:id="3"/>
     </w:p>
     <w:p>
       <w:pPr>
@@ -2764,21 +2766,21 @@
       <w:pPr>
         <w:pStyle w:val="Heading1"/>
       </w:pPr>
-      <w:bookmarkStart w:id="3" w:name="_Toc11596247"/>
+      <w:bookmarkStart w:id="4" w:name="_Toc11597384"/>
       <w:r>
         <w:t>Question 2</w:t>
       </w:r>
-      <w:bookmarkEnd w:id="3"/>
+      <w:bookmarkEnd w:id="4"/>
     </w:p>
     <w:p>
       <w:pPr>
         <w:pStyle w:val="Heading2"/>
       </w:pPr>
-      <w:bookmarkStart w:id="4" w:name="_Toc11596248"/>
+      <w:bookmarkStart w:id="5" w:name="_Toc11597385"/>
       <w:r>
         <w:t>R Command:</w:t>
       </w:r>
-      <w:bookmarkEnd w:id="4"/>
+      <w:bookmarkEnd w:id="5"/>
     </w:p>
     <w:p>
       <w:r>
@@ -2810,11 +2812,11 @@
       <w:pPr>
         <w:pStyle w:val="Heading2"/>
       </w:pPr>
-      <w:bookmarkStart w:id="5" w:name="_Toc11596249"/>
+      <w:bookmarkStart w:id="6" w:name="_Toc11597386"/>
       <w:r>
         <w:t>R output:</w:t>
       </w:r>
-      <w:bookmarkEnd w:id="5"/>
+      <w:bookmarkEnd w:id="6"/>
     </w:p>
     <w:p>
       <w:pPr>
@@ -2836,21 +2838,21 @@
       <w:pPr>
         <w:pStyle w:val="Heading1"/>
       </w:pPr>
-      <w:bookmarkStart w:id="6" w:name="_Toc11596250"/>
+      <w:bookmarkStart w:id="7" w:name="_Toc11597387"/>
       <w:r>
         <w:t>Question 3</w:t>
       </w:r>
-      <w:bookmarkEnd w:id="6"/>
+      <w:bookmarkEnd w:id="7"/>
     </w:p>
     <w:p>
       <w:pPr>
         <w:pStyle w:val="Heading2"/>
       </w:pPr>
-      <w:bookmarkStart w:id="7" w:name="_Toc11596251"/>
+      <w:bookmarkStart w:id="8" w:name="_Toc11597388"/>
       <w:r>
         <w:t>R Command:</w:t>
       </w:r>
-      <w:bookmarkEnd w:id="7"/>
+      <w:bookmarkEnd w:id="8"/>
     </w:p>
     <w:p>
       <w:r>
@@ -2900,11 +2902,11 @@
       <w:pPr>
         <w:pStyle w:val="Heading2"/>
       </w:pPr>
-      <w:bookmarkStart w:id="8" w:name="_Toc11596252"/>
+      <w:bookmarkStart w:id="9" w:name="_Toc11597389"/>
       <w:r>
         <w:t>R output:</w:t>
       </w:r>
-      <w:bookmarkEnd w:id="8"/>
+      <w:bookmarkEnd w:id="9"/>
     </w:p>
     <w:p>
       <w:pPr>
@@ -2957,21 +2959,21 @@
       <w:pPr>
         <w:pStyle w:val="Heading1"/>
       </w:pPr>
-      <w:bookmarkStart w:id="9" w:name="_Toc11596253"/>
+      <w:bookmarkStart w:id="10" w:name="_Toc11597390"/>
       <w:r>
         <w:t>Question 4</w:t>
       </w:r>
-      <w:bookmarkEnd w:id="9"/>
+      <w:bookmarkEnd w:id="10"/>
     </w:p>
     <w:p>
       <w:pPr>
         <w:pStyle w:val="Heading2"/>
       </w:pPr>
-      <w:bookmarkStart w:id="10" w:name="_Toc11596254"/>
+      <w:bookmarkStart w:id="11" w:name="_Toc11597391"/>
       <w:r>
         <w:t>R Command:</w:t>
       </w:r>
-      <w:bookmarkEnd w:id="10"/>
+      <w:bookmarkEnd w:id="11"/>
     </w:p>
     <w:p>
       <w:r>
@@ -3032,11 +3034,11 @@
       <w:pPr>
         <w:pStyle w:val="Heading2"/>
       </w:pPr>
-      <w:bookmarkStart w:id="11" w:name="_Toc11596255"/>
+      <w:bookmarkStart w:id="12" w:name="_Toc11597392"/>
       <w:r>
         <w:t>R output:</w:t>
       </w:r>
-      <w:bookmarkEnd w:id="11"/>
+      <w:bookmarkEnd w:id="12"/>
     </w:p>
     <w:p>
       <w:pPr>
@@ -3229,21 +3231,21 @@
       <w:pPr>
         <w:pStyle w:val="Heading1"/>
       </w:pPr>
-      <w:bookmarkStart w:id="12" w:name="_Toc11596256"/>
+      <w:bookmarkStart w:id="13" w:name="_Toc11597393"/>
       <w:r>
         <w:t>Question 5</w:t>
       </w:r>
-      <w:bookmarkEnd w:id="12"/>
+      <w:bookmarkEnd w:id="13"/>
     </w:p>
     <w:p>
       <w:pPr>
         <w:pStyle w:val="Heading2"/>
       </w:pPr>
-      <w:bookmarkStart w:id="13" w:name="_Toc11596257"/>
+      <w:bookmarkStart w:id="14" w:name="_Toc11597394"/>
       <w:r>
         <w:t>R Command:</w:t>
       </w:r>
-      <w:bookmarkEnd w:id="13"/>
+      <w:bookmarkEnd w:id="14"/>
     </w:p>
     <w:p>
       <w:r>
@@ -3291,12 +3293,12 @@
       <w:pPr>
         <w:pStyle w:val="Heading2"/>
       </w:pPr>
-      <w:bookmarkStart w:id="14" w:name="_Toc11596258"/>
+      <w:bookmarkStart w:id="15" w:name="_Toc11597395"/>
       <w:r>
         <w:lastRenderedPageBreak/>
         <w:t>R output:</w:t>
       </w:r>
-      <w:bookmarkEnd w:id="14"/>
+      <w:bookmarkEnd w:id="15"/>
     </w:p>
     <w:p>
       <w:pPr>
@@ -3329,21 +3331,21 @@
       <w:pPr>
         <w:pStyle w:val="Heading1"/>
       </w:pPr>
-      <w:bookmarkStart w:id="15" w:name="_Toc11596259"/>
+      <w:bookmarkStart w:id="16" w:name="_Toc11597396"/>
       <w:r>
         <w:t>Question 6</w:t>
       </w:r>
-      <w:bookmarkEnd w:id="15"/>
+      <w:bookmarkEnd w:id="16"/>
     </w:p>
     <w:p>
       <w:pPr>
         <w:pStyle w:val="Heading2"/>
       </w:pPr>
-      <w:bookmarkStart w:id="16" w:name="_Toc11596260"/>
+      <w:bookmarkStart w:id="17" w:name="_Toc11597397"/>
       <w:r>
         <w:t>R Command:</w:t>
       </w:r>
-      <w:bookmarkEnd w:id="16"/>
+      <w:bookmarkEnd w:id="17"/>
     </w:p>
     <w:p>
       <w:r>
@@ -3389,11 +3391,11 @@
       <w:pPr>
         <w:pStyle w:val="Heading2"/>
       </w:pPr>
-      <w:bookmarkStart w:id="17" w:name="_Toc11596261"/>
+      <w:bookmarkStart w:id="18" w:name="_Toc11597398"/>
       <w:r>
         <w:t>R output:</w:t>
       </w:r>
-      <w:bookmarkEnd w:id="17"/>
+      <w:bookmarkEnd w:id="18"/>
     </w:p>
     <w:p>
       <w:pPr>
@@ -3647,21 +3649,21 @@
       <w:pPr>
         <w:pStyle w:val="Heading1"/>
       </w:pPr>
-      <w:bookmarkStart w:id="18" w:name="_Toc11596262"/>
+      <w:bookmarkStart w:id="19" w:name="_Toc11597399"/>
       <w:r>
         <w:t>Question 7</w:t>
       </w:r>
-      <w:bookmarkEnd w:id="18"/>
+      <w:bookmarkEnd w:id="19"/>
     </w:p>
     <w:p>
       <w:pPr>
         <w:pStyle w:val="Heading2"/>
       </w:pPr>
-      <w:bookmarkStart w:id="19" w:name="_Toc11596263"/>
+      <w:bookmarkStart w:id="20" w:name="_Toc11597400"/>
       <w:r>
         <w:t>R Command:</w:t>
       </w:r>
-      <w:bookmarkEnd w:id="19"/>
+      <w:bookmarkEnd w:id="20"/>
     </w:p>
     <w:p>
       <w:r>
@@ -3727,11 +3729,11 @@
       <w:pPr>
         <w:pStyle w:val="Heading2"/>
       </w:pPr>
-      <w:bookmarkStart w:id="20" w:name="_Toc11596264"/>
+      <w:bookmarkStart w:id="21" w:name="_Toc11597401"/>
       <w:r>
         <w:t>R output:</w:t>
       </w:r>
-      <w:bookmarkEnd w:id="20"/>
+      <w:bookmarkEnd w:id="21"/>
     </w:p>
     <w:p>
       <w:pPr>
@@ -3776,36 +3778,29 @@
       <w:pPr>
         <w:pStyle w:val="Heading1"/>
       </w:pPr>
-      <w:bookmarkStart w:id="21" w:name="_Toc11596265"/>
+      <w:bookmarkStart w:id="22" w:name="_Toc11597402"/>
       <w:r>
         <w:lastRenderedPageBreak/>
         <w:t>Question 8</w:t>
       </w:r>
-      <w:bookmarkEnd w:id="21"/>
+      <w:bookmarkEnd w:id="22"/>
     </w:p>
     <w:p>
       <w:pPr>
         <w:pStyle w:val="Heading2"/>
       </w:pPr>
-      <w:bookmarkStart w:id="22" w:name="_Toc11596266"/>
+      <w:bookmarkStart w:id="23" w:name="_Toc11597403"/>
       <w:r>
         <w:t>R Command:</w:t>
       </w:r>
-      <w:bookmarkEnd w:id="22"/>
-    </w:p>
-    <w:p>
-      <w:pPr>
-        <w:pStyle w:val="Heading2"/>
-        <w:rPr>
-          <w:rFonts w:asciiTheme="minorHAnsi" w:eastAsiaTheme="minorHAnsi" w:hAnsiTheme="minorHAnsi" w:cstheme="minorBidi"/>
-          <w:b/>
-          <w:bCs/>
-          <w:color w:val="auto"/>
-          <w:sz w:val="22"/>
-          <w:szCs w:val="22"/>
-        </w:rPr>
-      </w:pPr>
-      <w:bookmarkStart w:id="23" w:name="_Toc11596267"/>
+      <w:bookmarkEnd w:id="23"/>
+    </w:p>
+    <w:p>
+      <w:pPr>
+        <w:rPr>
+          <w:b/>
+        </w:rPr>
+      </w:pPr>
       <w:r>
         <w:t>&gt;</w:t>
       </w:r>
@@ -3814,172 +3809,62 @@
       </w:r>
       <w:proofErr w:type="gramStart"/>
       <w:r>
-        <w:rPr>
-          <w:rFonts w:asciiTheme="minorHAnsi" w:eastAsiaTheme="minorHAnsi" w:hAnsiTheme="minorHAnsi" w:cstheme="minorBidi"/>
-          <w:bCs/>
-          <w:color w:val="auto"/>
-          <w:sz w:val="22"/>
-          <w:szCs w:val="22"/>
-        </w:rPr>
         <w:t>boxplot(</w:t>
       </w:r>
       <w:proofErr w:type="spellStart"/>
       <w:proofErr w:type="gramEnd"/>
       <w:r>
-        <w:rPr>
-          <w:rFonts w:asciiTheme="minorHAnsi" w:eastAsiaTheme="minorHAnsi" w:hAnsiTheme="minorHAnsi" w:cstheme="minorBidi"/>
-          <w:bCs/>
-          <w:color w:val="auto"/>
-          <w:sz w:val="22"/>
-          <w:szCs w:val="22"/>
-        </w:rPr>
         <w:t>housing$price</w:t>
       </w:r>
       <w:proofErr w:type="spellEnd"/>
       <w:r>
-        <w:rPr>
-          <w:rFonts w:asciiTheme="minorHAnsi" w:eastAsiaTheme="minorHAnsi" w:hAnsiTheme="minorHAnsi" w:cstheme="minorBidi"/>
-          <w:bCs/>
-          <w:color w:val="auto"/>
-          <w:sz w:val="22"/>
-          <w:szCs w:val="22"/>
-        </w:rPr>
         <w:t>[</w:t>
       </w:r>
       <w:proofErr w:type="spellStart"/>
       <w:r>
-        <w:rPr>
-          <w:rFonts w:asciiTheme="minorHAnsi" w:eastAsiaTheme="minorHAnsi" w:hAnsiTheme="minorHAnsi" w:cstheme="minorBidi"/>
-          <w:bCs/>
-          <w:color w:val="auto"/>
-          <w:sz w:val="22"/>
-          <w:szCs w:val="22"/>
-        </w:rPr>
         <w:t>housing$prefarea</w:t>
       </w:r>
       <w:proofErr w:type="spellEnd"/>
       <w:r>
-        <w:rPr>
-          <w:rFonts w:asciiTheme="minorHAnsi" w:eastAsiaTheme="minorHAnsi" w:hAnsiTheme="minorHAnsi" w:cstheme="minorBidi"/>
-          <w:bCs/>
-          <w:color w:val="auto"/>
-          <w:sz w:val="22"/>
-          <w:szCs w:val="22"/>
-        </w:rPr>
         <w:t>=='yes'],</w:t>
       </w:r>
       <w:r>
-        <w:rPr>
-          <w:rFonts w:asciiTheme="minorHAnsi" w:eastAsiaTheme="minorHAnsi" w:hAnsiTheme="minorHAnsi" w:cstheme="minorBidi"/>
-          <w:bCs/>
-          <w:color w:val="auto"/>
-          <w:sz w:val="22"/>
-          <w:szCs w:val="22"/>
-        </w:rPr>
         <w:t xml:space="preserve"> </w:t>
       </w:r>
       <w:r>
-        <w:rPr>
-          <w:rFonts w:asciiTheme="minorHAnsi" w:eastAsiaTheme="minorHAnsi" w:hAnsiTheme="minorHAnsi" w:cstheme="minorBidi"/>
-          <w:bCs/>
-          <w:color w:val="auto"/>
-          <w:sz w:val="22"/>
-          <w:szCs w:val="22"/>
-        </w:rPr>
         <w:t xml:space="preserve"> </w:t>
       </w:r>
       <w:proofErr w:type="spellStart"/>
       <w:r>
-        <w:rPr>
-          <w:rFonts w:asciiTheme="minorHAnsi" w:eastAsiaTheme="minorHAnsi" w:hAnsiTheme="minorHAnsi" w:cstheme="minorBidi"/>
-          <w:bCs/>
-          <w:color w:val="auto"/>
-          <w:sz w:val="22"/>
-          <w:szCs w:val="22"/>
-        </w:rPr>
         <w:t>housing$price</w:t>
       </w:r>
       <w:proofErr w:type="spellEnd"/>
       <w:r>
-        <w:rPr>
-          <w:rFonts w:asciiTheme="minorHAnsi" w:eastAsiaTheme="minorHAnsi" w:hAnsiTheme="minorHAnsi" w:cstheme="minorBidi"/>
-          <w:bCs/>
-          <w:color w:val="auto"/>
-          <w:sz w:val="22"/>
-          <w:szCs w:val="22"/>
-        </w:rPr>
         <w:t>[</w:t>
       </w:r>
       <w:proofErr w:type="spellStart"/>
       <w:r>
-        <w:rPr>
-          <w:rFonts w:asciiTheme="minorHAnsi" w:eastAsiaTheme="minorHAnsi" w:hAnsiTheme="minorHAnsi" w:cstheme="minorBidi"/>
-          <w:bCs/>
-          <w:color w:val="auto"/>
-          <w:sz w:val="22"/>
-          <w:szCs w:val="22"/>
-        </w:rPr>
         <w:t>housing$prefarea</w:t>
       </w:r>
       <w:proofErr w:type="spellEnd"/>
       <w:r>
-        <w:rPr>
-          <w:rFonts w:asciiTheme="minorHAnsi" w:eastAsiaTheme="minorHAnsi" w:hAnsiTheme="minorHAnsi" w:cstheme="minorBidi"/>
-          <w:bCs/>
-          <w:color w:val="auto"/>
-          <w:sz w:val="22"/>
-          <w:szCs w:val="22"/>
-        </w:rPr>
         <w:t>=='no'],</w:t>
       </w:r>
       <w:r>
-        <w:rPr>
-          <w:rFonts w:asciiTheme="minorHAnsi" w:eastAsiaTheme="minorHAnsi" w:hAnsiTheme="minorHAnsi" w:cstheme="minorBidi"/>
-          <w:bCs/>
-          <w:color w:val="auto"/>
-          <w:sz w:val="22"/>
-          <w:szCs w:val="22"/>
-        </w:rPr>
         <w:t xml:space="preserve">        </w:t>
       </w:r>
       <w:r>
-        <w:rPr>
-          <w:rFonts w:asciiTheme="minorHAnsi" w:eastAsiaTheme="minorHAnsi" w:hAnsiTheme="minorHAnsi" w:cstheme="minorBidi"/>
-          <w:bCs/>
-          <w:color w:val="auto"/>
-          <w:sz w:val="22"/>
-          <w:szCs w:val="22"/>
-        </w:rPr>
         <w:t>names = c('Preferred Area',</w:t>
       </w:r>
       <w:r>
-        <w:rPr>
-          <w:rFonts w:asciiTheme="minorHAnsi" w:eastAsiaTheme="minorHAnsi" w:hAnsiTheme="minorHAnsi" w:cstheme="minorBidi"/>
-          <w:bCs/>
-          <w:color w:val="auto"/>
-          <w:sz w:val="22"/>
-          <w:szCs w:val="22"/>
-        </w:rPr>
         <w:t xml:space="preserve"> </w:t>
       </w:r>
       <w:r>
-        <w:rPr>
-          <w:rFonts w:asciiTheme="minorHAnsi" w:eastAsiaTheme="minorHAnsi" w:hAnsiTheme="minorHAnsi" w:cstheme="minorBidi"/>
-          <w:bCs/>
-          <w:color w:val="auto"/>
-          <w:sz w:val="22"/>
-          <w:szCs w:val="22"/>
-        </w:rPr>
         <w:t>'Non-preferred Area'))</w:t>
       </w:r>
       <w:r>
         <w:rPr>
-          <w:rFonts w:asciiTheme="minorHAnsi" w:eastAsiaTheme="minorHAnsi" w:hAnsiTheme="minorHAnsi" w:cstheme="minorBidi"/>
-          <w:b/>
-          <w:bCs/>
-          <w:color w:val="auto"/>
-          <w:sz w:val="22"/>
-          <w:szCs w:val="22"/>
+          <w:b/>
         </w:rPr>
         <w:t xml:space="preserve"> </w:t>
       </w:r>
@@ -3993,10 +3878,11 @@
       <w:pPr>
         <w:pStyle w:val="Heading2"/>
       </w:pPr>
+      <w:bookmarkStart w:id="24" w:name="_Toc11597404"/>
       <w:r>
         <w:t>R output:</w:t>
       </w:r>
-      <w:bookmarkEnd w:id="23"/>
+      <w:bookmarkEnd w:id="24"/>
     </w:p>
     <w:p/>
     <w:p>
@@ -4058,22 +3944,22 @@
       <w:pPr>
         <w:pStyle w:val="Heading1"/>
       </w:pPr>
-      <w:bookmarkStart w:id="24" w:name="_Toc11596268"/>
+      <w:bookmarkStart w:id="25" w:name="_Toc11597405"/>
       <w:r>
         <w:lastRenderedPageBreak/>
         <w:t>Question 9</w:t>
       </w:r>
-      <w:bookmarkEnd w:id="24"/>
+      <w:bookmarkEnd w:id="25"/>
     </w:p>
     <w:p>
       <w:pPr>
         <w:pStyle w:val="Heading2"/>
       </w:pPr>
-      <w:bookmarkStart w:id="25" w:name="_Toc11596269"/>
+      <w:bookmarkStart w:id="26" w:name="_Toc11597406"/>
       <w:r>
         <w:t>R Command:</w:t>
       </w:r>
-      <w:bookmarkEnd w:id="25"/>
+      <w:bookmarkEnd w:id="26"/>
     </w:p>
     <w:p>
       <w:r>
@@ -4144,11 +4030,11 @@
       <w:pPr>
         <w:pStyle w:val="Heading2"/>
       </w:pPr>
-      <w:bookmarkStart w:id="26" w:name="_Toc11596270"/>
+      <w:bookmarkStart w:id="27" w:name="_Toc11597407"/>
       <w:r>
         <w:t>R output:</w:t>
       </w:r>
-      <w:bookmarkEnd w:id="26"/>
+      <w:bookmarkEnd w:id="27"/>
     </w:p>
     <w:p>
       <w:pPr>
@@ -4233,22 +4119,22 @@
       <w:pPr>
         <w:pStyle w:val="Heading1"/>
       </w:pPr>
-      <w:bookmarkStart w:id="27" w:name="_Toc11596271"/>
+      <w:bookmarkStart w:id="28" w:name="_Toc11597408"/>
       <w:r>
         <w:lastRenderedPageBreak/>
         <w:t>Question 10</w:t>
       </w:r>
-      <w:bookmarkEnd w:id="27"/>
+      <w:bookmarkEnd w:id="28"/>
     </w:p>
     <w:p>
       <w:pPr>
         <w:pStyle w:val="Heading2"/>
       </w:pPr>
-      <w:bookmarkStart w:id="28" w:name="_Toc11596272"/>
+      <w:bookmarkStart w:id="29" w:name="_Toc11597409"/>
       <w:r>
         <w:t>R Command:</w:t>
       </w:r>
-      <w:bookmarkEnd w:id="28"/>
+      <w:bookmarkEnd w:id="29"/>
     </w:p>
     <w:p>
       <w:r>
@@ -4389,11 +4275,11 @@
       <w:pPr>
         <w:pStyle w:val="Heading2"/>
       </w:pPr>
-      <w:bookmarkStart w:id="29" w:name="_Toc11596273"/>
+      <w:bookmarkStart w:id="30" w:name="_Toc11597410"/>
       <w:r>
         <w:t>R output:</w:t>
       </w:r>
-      <w:bookmarkEnd w:id="29"/>
+      <w:bookmarkEnd w:id="30"/>
     </w:p>
     <w:p>
       <w:r>
@@ -4454,12 +4340,12 @@
       <w:pPr>
         <w:pStyle w:val="Heading2"/>
       </w:pPr>
-      <w:bookmarkStart w:id="30" w:name="_Toc11596274"/>
+      <w:bookmarkStart w:id="31" w:name="_Toc11597411"/>
       <w:r>
         <w:lastRenderedPageBreak/>
         <w:t>Subjective arguments:</w:t>
       </w:r>
-      <w:bookmarkEnd w:id="30"/>
+      <w:bookmarkEnd w:id="31"/>
     </w:p>
     <w:p/>
     <w:p>
@@ -5009,8 +4895,6 @@
         </w:rPr>
         <w:t>.</w:t>
       </w:r>
-      <w:bookmarkStart w:id="31" w:name="_GoBack"/>
-      <w:bookmarkEnd w:id="31"/>
     </w:p>
     <w:p/>
     <w:sectPr>
@@ -6213,7 +6097,7 @@
 </file>
 
 <file path=customXml/itemProps1.xml><?xml version="1.0" encoding="utf-8"?>
-<ds:datastoreItem xmlns:ds="http://schemas.openxmlformats.org/officeDocument/2006/customXml" ds:itemID="{63B17344-7E8B-4027-B7C9-6B4231BEA1AC}">
+<ds:datastoreItem xmlns:ds="http://schemas.openxmlformats.org/officeDocument/2006/customXml" ds:itemID="{099BD097-6F88-442E-953C-2B596B5E7193}">
   <ds:schemaRefs>
     <ds:schemaRef ds:uri="http://schemas.openxmlformats.org/officeDocument/2006/bibliography"/>
   </ds:schemaRefs>

</xml_diff>